<commit_message>
Libro de estilos finalizado
</commit_message>
<xml_diff>
--- a/archivos/Libro de Estilos/MyContacts - Libro de Estilos.docx
+++ b/archivos/Libro de Estilos/MyContacts - Libro de Estilos.docx
@@ -89,7 +89,7 @@
                     </pic:cNvPicPr>
                   </pic:nvPicPr>
                   <pic:blipFill>
-                    <a:blip r:embed="rId6">
+                    <a:blip r:embed="rId7">
                       <a:extLst>
                         <a:ext uri="{28A0092B-C50C-407E-A947-70E740481C1C}">
                           <a14:useLocalDpi xmlns:a14="http://schemas.microsoft.com/office/drawing/2010/main" val="0"/>
@@ -120,8 +120,6 @@
           </wp:inline>
         </w:drawing>
       </w:r>
-      <w:bookmarkStart w:id="0" w:name="_GoBack"/>
-      <w:bookmarkEnd w:id="0"/>
     </w:p>
     <w:p>
       <w:pPr>
@@ -164,6 +162,7 @@
         </w:rPr>
         <w:t xml:space="preserve">Estás visualizando el libro de estilos de </w:t>
       </w:r>
+      <w:proofErr w:type="spellStart"/>
       <w:r>
         <w:rPr>
           <w:rFonts w:ascii="Britannic Bold" w:hAnsi="Britannic Bold"/>
@@ -172,6 +171,7 @@
         </w:rPr>
         <w:t>MyContacts</w:t>
       </w:r>
+      <w:proofErr w:type="spellEnd"/>
       <w:r>
         <w:rPr>
           <w:rFonts w:ascii="Gigi" w:hAnsi="Gigi"/>
@@ -265,6 +265,7 @@
         </w:rPr>
         <w:t xml:space="preserve">El logo de </w:t>
       </w:r>
+      <w:proofErr w:type="spellStart"/>
       <w:r>
         <w:rPr>
           <w:rFonts w:ascii="Britannic Bold" w:hAnsi="Britannic Bold"/>
@@ -273,6 +274,7 @@
         </w:rPr>
         <w:t>MyContacts</w:t>
       </w:r>
+      <w:proofErr w:type="spellEnd"/>
       <w:r>
         <w:rPr>
           <w:sz w:val="24"/>
@@ -343,7 +345,7 @@
                     </pic:cNvPicPr>
                   </pic:nvPicPr>
                   <pic:blipFill>
-                    <a:blip r:embed="rId7" cstate="print">
+                    <a:blip r:embed="rId8" cstate="print">
                       <a:extLst>
                         <a:ext uri="{28A0092B-C50C-407E-A947-70E740481C1C}">
                           <a14:useLocalDpi xmlns:a14="http://schemas.microsoft.com/office/drawing/2010/main" val="0"/>
@@ -422,74 +424,109 @@
           <w:sz w:val="24"/>
           <w:szCs w:val="24"/>
         </w:rPr>
-        <w:t>Tamaño de la fuente</w:t>
-      </w:r>
-      <w:r>
-        <w:rPr>
-          <w:sz w:val="24"/>
-          <w:szCs w:val="24"/>
-        </w:rPr>
-        <w:t xml:space="preserve"> (Arroba</w:t>
-      </w:r>
-      <w:r>
-        <w:rPr>
-          <w:sz w:val="24"/>
-          <w:szCs w:val="24"/>
-        </w:rPr>
-        <w:t xml:space="preserve">): </w:t>
-      </w:r>
-      <w:r>
-        <w:rPr>
-          <w:sz w:val="24"/>
-          <w:szCs w:val="24"/>
-        </w:rPr>
-        <w:t>140</w:t>
-      </w:r>
-    </w:p>
-    <w:p>
-      <w:pPr>
-        <w:rPr>
-          <w:sz w:val="24"/>
-          <w:szCs w:val="24"/>
-        </w:rPr>
-      </w:pPr>
-    </w:p>
-    <w:p>
-      <w:pPr>
-        <w:rPr>
-          <w:sz w:val="24"/>
-          <w:szCs w:val="24"/>
-        </w:rPr>
-      </w:pPr>
-    </w:p>
-    <w:p>
-      <w:pPr>
-        <w:rPr>
-          <w:sz w:val="24"/>
-          <w:szCs w:val="24"/>
-        </w:rPr>
-      </w:pPr>
-      <w:r>
-        <w:rPr>
-          <w:sz w:val="24"/>
-          <w:szCs w:val="24"/>
-        </w:rPr>
-        <w:t>Código RGB Blanco: (255,255,255)</w:t>
-      </w:r>
-    </w:p>
-    <w:p>
-      <w:pPr>
-        <w:rPr>
-          <w:sz w:val="24"/>
-          <w:szCs w:val="24"/>
-        </w:rPr>
-      </w:pPr>
-      <w:r>
-        <w:rPr>
-          <w:sz w:val="24"/>
-          <w:szCs w:val="24"/>
-        </w:rPr>
-        <w:t>Código RGB Negro: (1,1,1</w:t>
+        <w:t>Tamaño de la fuente (Arroba): 140</w:t>
+      </w:r>
+    </w:p>
+    <w:p>
+      <w:pPr>
+        <w:rPr>
+          <w:sz w:val="24"/>
+          <w:szCs w:val="24"/>
+        </w:rPr>
+      </w:pPr>
+    </w:p>
+    <w:p>
+      <w:pPr>
+        <w:rPr>
+          <w:sz w:val="24"/>
+          <w:szCs w:val="24"/>
+        </w:rPr>
+      </w:pPr>
+    </w:p>
+    <w:p>
+      <w:pPr>
+        <w:rPr>
+          <w:sz w:val="24"/>
+          <w:szCs w:val="24"/>
+        </w:rPr>
+      </w:pPr>
+      <w:r>
+        <w:rPr>
+          <w:sz w:val="24"/>
+          <w:szCs w:val="24"/>
+        </w:rPr>
+        <w:t>Código RGB Blanco: (255,</w:t>
+      </w:r>
+      <w:r>
+        <w:rPr>
+          <w:sz w:val="24"/>
+          <w:szCs w:val="24"/>
+        </w:rPr>
+        <w:t xml:space="preserve"> </w:t>
+      </w:r>
+      <w:r>
+        <w:rPr>
+          <w:sz w:val="24"/>
+          <w:szCs w:val="24"/>
+        </w:rPr>
+        <w:t>255,</w:t>
+      </w:r>
+      <w:r>
+        <w:rPr>
+          <w:sz w:val="24"/>
+          <w:szCs w:val="24"/>
+        </w:rPr>
+        <w:t xml:space="preserve"> </w:t>
+      </w:r>
+      <w:r>
+        <w:rPr>
+          <w:sz w:val="24"/>
+          <w:szCs w:val="24"/>
+        </w:rPr>
+        <w:t>255)</w:t>
+      </w:r>
+    </w:p>
+    <w:p>
+      <w:pPr>
+        <w:rPr>
+          <w:sz w:val="24"/>
+          <w:szCs w:val="24"/>
+        </w:rPr>
+      </w:pPr>
+      <w:r>
+        <w:rPr>
+          <w:sz w:val="24"/>
+          <w:szCs w:val="24"/>
+        </w:rPr>
+        <w:t>Código RGB Negro: (1,</w:t>
+      </w:r>
+      <w:r>
+        <w:rPr>
+          <w:sz w:val="24"/>
+          <w:szCs w:val="24"/>
+        </w:rPr>
+        <w:t xml:space="preserve"> </w:t>
+      </w:r>
+      <w:r>
+        <w:rPr>
+          <w:sz w:val="24"/>
+          <w:szCs w:val="24"/>
+        </w:rPr>
+        <w:t>1,</w:t>
+      </w:r>
+      <w:r>
+        <w:rPr>
+          <w:sz w:val="24"/>
+          <w:szCs w:val="24"/>
+        </w:rPr>
+        <w:t xml:space="preserve"> </w:t>
+      </w:r>
+      <w:r>
+        <w:rPr>
+          <w:sz w:val="24"/>
+          <w:szCs w:val="24"/>
+        </w:rPr>
+        <w:t>1</w:t>
       </w:r>
       <w:r>
         <w:rPr>
@@ -519,35 +556,366 @@
           <w:sz w:val="24"/>
           <w:szCs w:val="24"/>
         </w:rPr>
-        <w:t>Este logo debe ser utilizado en cualquier caso, sobre fondo RGB: (</w:t>
-      </w:r>
-      <w:r>
-        <w:rPr>
-          <w:sz w:val="24"/>
-          <w:szCs w:val="24"/>
-        </w:rPr>
-        <w:t>255,255,255</w:t>
-      </w:r>
-      <w:r>
-        <w:rPr>
-          <w:sz w:val="24"/>
-          <w:szCs w:val="24"/>
-        </w:rPr>
-        <w:t>), ya sea en anuncios televisivos, en los envases del producto, en la página web, o cualquier otro medio.</w:t>
-      </w:r>
-    </w:p>
-    <w:p>
-      <w:pPr>
-        <w:rPr>
-          <w:sz w:val="24"/>
-          <w:szCs w:val="24"/>
-        </w:rPr>
-      </w:pPr>
-      <w:r>
-        <w:rPr>
-          <w:sz w:val="24"/>
-          <w:szCs w:val="24"/>
-        </w:rPr>
+        <w:t>Los iconos de color negro deben estar situados siempre</w:t>
+      </w:r>
+      <w:r>
+        <w:rPr>
+          <w:sz w:val="24"/>
+          <w:szCs w:val="24"/>
+        </w:rPr>
+        <w:t xml:space="preserve"> sobre fondo RGB: (</w:t>
+      </w:r>
+      <w:r>
+        <w:rPr>
+          <w:sz w:val="24"/>
+          <w:szCs w:val="24"/>
+        </w:rPr>
+        <w:t>255,</w:t>
+      </w:r>
+      <w:r>
+        <w:rPr>
+          <w:sz w:val="24"/>
+          <w:szCs w:val="24"/>
+        </w:rPr>
+        <w:t xml:space="preserve"> </w:t>
+      </w:r>
+      <w:r>
+        <w:rPr>
+          <w:sz w:val="24"/>
+          <w:szCs w:val="24"/>
+        </w:rPr>
+        <w:t>255,</w:t>
+      </w:r>
+      <w:r>
+        <w:rPr>
+          <w:sz w:val="24"/>
+          <w:szCs w:val="24"/>
+        </w:rPr>
+        <w:t xml:space="preserve"> </w:t>
+      </w:r>
+      <w:r>
+        <w:rPr>
+          <w:sz w:val="24"/>
+          <w:szCs w:val="24"/>
+        </w:rPr>
+        <w:t>255</w:t>
+      </w:r>
+      <w:r>
+        <w:rPr>
+          <w:sz w:val="24"/>
+          <w:szCs w:val="24"/>
+        </w:rPr>
+        <w:t>),</w:t>
+      </w:r>
+      <w:r>
+        <w:rPr>
+          <w:sz w:val="24"/>
+          <w:szCs w:val="24"/>
+        </w:rPr>
+        <w:t xml:space="preserve"> es decir, blanco,</w:t>
+      </w:r>
+      <w:r>
+        <w:rPr>
+          <w:sz w:val="24"/>
+          <w:szCs w:val="24"/>
+        </w:rPr>
+        <w:t xml:space="preserve"> ya sea en anuncios televisivos, en los envases del producto, en la página web, o cualquier otro medio.</w:t>
+      </w:r>
+    </w:p>
+    <w:p>
+      <w:pPr>
+        <w:rPr>
+          <w:sz w:val="24"/>
+          <w:szCs w:val="24"/>
+        </w:rPr>
+      </w:pPr>
+    </w:p>
+    <w:p>
+      <w:pPr>
+        <w:rPr>
+          <w:sz w:val="24"/>
+          <w:szCs w:val="24"/>
+        </w:rPr>
+      </w:pPr>
+      <w:r>
+        <w:rPr>
+          <w:sz w:val="24"/>
+          <w:szCs w:val="24"/>
+        </w:rPr>
+        <w:t>En caso de que exista la necesidad de combinar el logo con alguna textura de fondo o algún otro color, se deberán emplear los siguientes.</w:t>
+      </w:r>
+    </w:p>
+    <w:p>
+      <w:pPr>
+        <w:ind w:firstLine="708"/>
+        <w:rPr>
+          <w:sz w:val="24"/>
+          <w:szCs w:val="24"/>
+        </w:rPr>
+      </w:pPr>
+    </w:p>
+    <w:p>
+      <w:pPr>
+        <w:ind w:firstLine="708"/>
+        <w:rPr>
+          <w:sz w:val="24"/>
+          <w:szCs w:val="24"/>
+        </w:rPr>
+      </w:pPr>
+      <w:r>
+        <w:rPr>
+          <w:sz w:val="24"/>
+          <w:szCs w:val="24"/>
+        </w:rPr>
+        <w:t>Textura:</w:t>
+      </w:r>
+      <w:r>
+        <w:rPr>
+          <w:sz w:val="24"/>
+          <w:szCs w:val="24"/>
+        </w:rPr>
+        <w:tab/>
+      </w:r>
+      <w:r>
+        <w:rPr>
+          <w:sz w:val="24"/>
+          <w:szCs w:val="24"/>
+        </w:rPr>
+        <w:tab/>
+      </w:r>
+      <w:r>
+        <w:rPr>
+          <w:sz w:val="24"/>
+          <w:szCs w:val="24"/>
+        </w:rPr>
+        <w:tab/>
+      </w:r>
+    </w:p>
+    <w:p>
+      <w:pPr>
+        <w:rPr>
+          <w:sz w:val="24"/>
+          <w:szCs w:val="24"/>
+        </w:rPr>
+      </w:pPr>
+    </w:p>
+    <w:p>
+      <w:pPr>
+        <w:rPr>
+          <w:sz w:val="24"/>
+          <w:szCs w:val="24"/>
+        </w:rPr>
+      </w:pPr>
+      <w:r>
+        <w:rPr>
+          <w:noProof/>
+          <w:sz w:val="24"/>
+          <w:szCs w:val="24"/>
+          <w:lang w:eastAsia="es-ES"/>
+        </w:rPr>
+        <w:drawing>
+          <wp:anchor distT="0" distB="0" distL="114300" distR="114300" simplePos="0" relativeHeight="251663360" behindDoc="0" locked="0" layoutInCell="1" allowOverlap="1">
+            <wp:simplePos x="0" y="0"/>
+            <wp:positionH relativeFrom="column">
+              <wp:posOffset>1905</wp:posOffset>
+            </wp:positionH>
+            <wp:positionV relativeFrom="paragraph">
+              <wp:posOffset>2540</wp:posOffset>
+            </wp:positionV>
+            <wp:extent cx="1417320" cy="1417320"/>
+            <wp:effectExtent l="0" t="0" r="0" b="0"/>
+            <wp:wrapSquare wrapText="bothSides"/>
+            <wp:docPr id="1" name="Imagen 1" descr="C:\xampp\htdocs\MyContact\css\img\texture.png"/>
+            <wp:cNvGraphicFramePr>
+              <a:graphicFrameLocks xmlns:a="http://schemas.openxmlformats.org/drawingml/2006/main" noChangeAspect="1"/>
+            </wp:cNvGraphicFramePr>
+            <a:graphic xmlns:a="http://schemas.openxmlformats.org/drawingml/2006/main">
+              <a:graphicData uri="http://schemas.openxmlformats.org/drawingml/2006/picture">
+                <pic:pic xmlns:pic="http://schemas.openxmlformats.org/drawingml/2006/picture">
+                  <pic:nvPicPr>
+                    <pic:cNvPr id="0" name="Picture 1" descr="C:\xampp\htdocs\MyContact\css\img\texture.png"/>
+                    <pic:cNvPicPr>
+                      <a:picLocks noChangeAspect="1" noChangeArrowheads="1"/>
+                    </pic:cNvPicPr>
+                  </pic:nvPicPr>
+                  <pic:blipFill>
+                    <a:blip r:embed="rId9">
+                      <a:extLst>
+                        <a:ext uri="{28A0092B-C50C-407E-A947-70E740481C1C}">
+                          <a14:useLocalDpi xmlns:a14="http://schemas.microsoft.com/office/drawing/2010/main" val="0"/>
+                        </a:ext>
+                      </a:extLst>
+                    </a:blip>
+                    <a:srcRect/>
+                    <a:stretch>
+                      <a:fillRect/>
+                    </a:stretch>
+                  </pic:blipFill>
+                  <pic:spPr bwMode="auto">
+                    <a:xfrm>
+                      <a:off x="0" y="0"/>
+                      <a:ext cx="1417320" cy="1417320"/>
+                    </a:xfrm>
+                    <a:prstGeom prst="rect">
+                      <a:avLst/>
+                    </a:prstGeom>
+                    <a:noFill/>
+                    <a:ln>
+                      <a:noFill/>
+                    </a:ln>
+                  </pic:spPr>
+                </pic:pic>
+              </a:graphicData>
+            </a:graphic>
+            <wp14:sizeRelH relativeFrom="page">
+              <wp14:pctWidth>0</wp14:pctWidth>
+            </wp14:sizeRelH>
+            <wp14:sizeRelV relativeFrom="page">
+              <wp14:pctHeight>0</wp14:pctHeight>
+            </wp14:sizeRelV>
+          </wp:anchor>
+        </w:drawing>
+      </w:r>
+      <w:r>
+        <w:rPr>
+          <w:sz w:val="24"/>
+          <w:szCs w:val="24"/>
+        </w:rPr>
+        <w:tab/>
+      </w:r>
+      <w:r>
+        <w:rPr>
+          <w:sz w:val="24"/>
+          <w:szCs w:val="24"/>
+        </w:rPr>
+        <w:tab/>
+      </w:r>
+      <w:r>
+        <w:rPr>
+          <w:sz w:val="24"/>
+          <w:szCs w:val="24"/>
+        </w:rPr>
+        <w:t>Rojo: #FF0000</w:t>
+      </w:r>
+    </w:p>
+    <w:p>
+      <w:pPr>
+        <w:rPr>
+          <w:sz w:val="24"/>
+          <w:szCs w:val="24"/>
+        </w:rPr>
+      </w:pPr>
+      <w:r>
+        <w:rPr>
+          <w:sz w:val="24"/>
+          <w:szCs w:val="24"/>
+        </w:rPr>
+        <w:tab/>
+      </w:r>
+      <w:r>
+        <w:rPr>
+          <w:sz w:val="24"/>
+          <w:szCs w:val="24"/>
+        </w:rPr>
+        <w:tab/>
+      </w:r>
+    </w:p>
+    <w:p>
+      <w:pPr>
+        <w:rPr>
+          <w:sz w:val="24"/>
+          <w:szCs w:val="24"/>
+        </w:rPr>
+      </w:pPr>
+      <w:r>
+        <w:rPr>
+          <w:sz w:val="24"/>
+          <w:szCs w:val="24"/>
+        </w:rPr>
+        <w:tab/>
+      </w:r>
+      <w:r>
+        <w:rPr>
+          <w:sz w:val="24"/>
+          <w:szCs w:val="24"/>
+        </w:rPr>
+        <w:tab/>
+        <w:t>Azul Celeste: #31B0D5</w:t>
+      </w:r>
+    </w:p>
+    <w:p>
+      <w:pPr>
+        <w:rPr>
+          <w:sz w:val="24"/>
+          <w:szCs w:val="24"/>
+        </w:rPr>
+      </w:pPr>
+      <w:r>
+        <w:rPr>
+          <w:sz w:val="24"/>
+          <w:szCs w:val="24"/>
+        </w:rPr>
+        <w:tab/>
+      </w:r>
+      <w:r>
+        <w:rPr>
+          <w:sz w:val="24"/>
+          <w:szCs w:val="24"/>
+        </w:rPr>
+        <w:tab/>
+      </w:r>
+    </w:p>
+    <w:p>
+      <w:pPr>
+        <w:rPr>
+          <w:sz w:val="24"/>
+          <w:szCs w:val="24"/>
+        </w:rPr>
+      </w:pPr>
+      <w:r>
+        <w:rPr>
+          <w:sz w:val="24"/>
+          <w:szCs w:val="24"/>
+        </w:rPr>
+        <w:tab/>
+      </w:r>
+      <w:r>
+        <w:rPr>
+          <w:sz w:val="24"/>
+          <w:szCs w:val="24"/>
+        </w:rPr>
+        <w:tab/>
+        <w:t>Verde: #</w:t>
+      </w:r>
+      <w:r>
+        <w:rPr>
+          <w:sz w:val="24"/>
+          <w:szCs w:val="24"/>
+        </w:rPr>
+        <w:t>64D473</w:t>
+      </w:r>
+    </w:p>
+    <w:p>
+      <w:pPr>
+        <w:rPr>
+          <w:sz w:val="24"/>
+          <w:szCs w:val="24"/>
+        </w:rPr>
+      </w:pPr>
+    </w:p>
+    <w:p>
+      <w:pPr>
+        <w:rPr>
+          <w:sz w:val="24"/>
+          <w:szCs w:val="24"/>
+        </w:rPr>
+      </w:pPr>
+      <w:r>
+        <w:rPr>
+          <w:sz w:val="24"/>
+          <w:szCs w:val="24"/>
+        </w:rPr>
+        <w:lastRenderedPageBreak/>
         <w:t>El logo de la marca no debe ser alterado de ningún modo, a continuación se muestran algunas de las cosas que bajo ningún concepto se pueden hacer.</w:t>
       </w:r>
     </w:p>
@@ -561,17 +929,22 @@
     </w:p>
     <w:p>
       <w:pPr>
-        <w:rPr>
-          <w:sz w:val="24"/>
-          <w:szCs w:val="24"/>
-        </w:rPr>
-      </w:pPr>
-      <w:r>
-        <w:rPr>
-          <w:sz w:val="24"/>
-          <w:szCs w:val="24"/>
-        </w:rPr>
-        <w:t>1.Alterar el color de las letras.</w:t>
+        <w:pStyle w:val="Prrafodelista"/>
+        <w:numPr>
+          <w:ilvl w:val="0"/>
+          <w:numId w:val="1"/>
+        </w:numPr>
+        <w:rPr>
+          <w:sz w:val="24"/>
+          <w:szCs w:val="24"/>
+        </w:rPr>
+      </w:pPr>
+      <w:r>
+        <w:rPr>
+          <w:sz w:val="24"/>
+          <w:szCs w:val="24"/>
+        </w:rPr>
+        <w:t>Alterar el color de las letras.</w:t>
       </w:r>
       <w:r>
         <w:rPr>
@@ -593,7 +966,21 @@
           <w:szCs w:val="24"/>
         </w:rPr>
         <w:tab/>
-        <w:t>2.Alterar el tipo de fuente.</w:t>
+        <w:t>2.</w:t>
+      </w:r>
+      <w:r>
+        <w:rPr>
+          <w:sz w:val="24"/>
+          <w:szCs w:val="24"/>
+        </w:rPr>
+        <w:t xml:space="preserve"> </w:t>
+      </w:r>
+      <w:r>
+        <w:rPr>
+          <w:sz w:val="24"/>
+          <w:szCs w:val="24"/>
+        </w:rPr>
+        <w:t>Alterar el tipo de fuente.</w:t>
       </w:r>
     </w:p>
     <w:p>
@@ -646,7 +1033,7 @@
                     </pic:cNvPicPr>
                   </pic:nvPicPr>
                   <pic:blipFill>
-                    <a:blip r:embed="rId8" cstate="print">
+                    <a:blip r:embed="rId10" cstate="print">
                       <a:extLst>
                         <a:ext uri="{28A0092B-C50C-407E-A947-70E740481C1C}">
                           <a14:useLocalDpi xmlns:a14="http://schemas.microsoft.com/office/drawing/2010/main" val="0"/>
@@ -716,7 +1103,7 @@
                     </pic:cNvPicPr>
                   </pic:nvPicPr>
                   <pic:blipFill>
-                    <a:blip r:embed="rId9" cstate="print">
+                    <a:blip r:embed="rId11" cstate="print">
                       <a:extLst>
                         <a:ext uri="{28A0092B-C50C-407E-A947-70E740481C1C}">
                           <a14:useLocalDpi xmlns:a14="http://schemas.microsoft.com/office/drawing/2010/main" val="0"/>
@@ -815,15 +1202,9 @@
           <w:sz w:val="24"/>
           <w:szCs w:val="24"/>
         </w:rPr>
-        <w:t>Los enlaces en la página web</w:t>
-      </w:r>
-      <w:r>
-        <w:rPr>
-          <w:sz w:val="24"/>
-          <w:szCs w:val="24"/>
-        </w:rPr>
-        <w:t xml:space="preserve"> de </w:t>
-      </w:r>
+        <w:t xml:space="preserve">Los enlaces en la página web de </w:t>
+      </w:r>
+      <w:proofErr w:type="spellStart"/>
       <w:r>
         <w:rPr>
           <w:rFonts w:ascii="Britannic Bold" w:hAnsi="Britannic Bold"/>
@@ -832,27 +1213,55 @@
         </w:rPr>
         <w:t>MyContacts</w:t>
       </w:r>
-      <w:r>
-        <w:rPr>
-          <w:sz w:val="24"/>
-          <w:szCs w:val="24"/>
-        </w:rPr>
-        <w:t>, no debe</w:t>
-      </w:r>
-      <w:r>
-        <w:rPr>
-          <w:sz w:val="24"/>
-          <w:szCs w:val="24"/>
-        </w:rPr>
-        <w:t xml:space="preserve">n tratarse como un elemento sin importancia ya que afecta a la imagen que da la marca. En lugar del típico color azul con un tamaño de letra y tipo entandar, se utilizará el color blanco sobre fondo negro y el negro sobre fondo blanco para hacerlos destacar, y se utilizará el tipo y el tamaño de letra del texto en cuestión ara que no esté fuera de lugar. </w:t>
-      </w:r>
-      <w:r>
-        <w:rPr>
-          <w:sz w:val="24"/>
-          <w:szCs w:val="24"/>
-        </w:rPr>
-        <w:t xml:space="preserve"> </w:t>
-      </w:r>
+      <w:proofErr w:type="spellEnd"/>
+      <w:r>
+        <w:rPr>
+          <w:sz w:val="24"/>
+          <w:szCs w:val="24"/>
+        </w:rPr>
+        <w:t xml:space="preserve">, no deben tratarse como un elemento sin importancia ya que afecta a la imagen que da la marca. En lugar del típico color azul con un tamaño de letra y tipo entandar, se utilizará el color blanco sobre fondo negro y el negro sobre fondo blanco para hacerlos destacar, y se utilizará el tipo y el tamaño de letra del texto en cuestión ara que no esté fuera de lugar.  </w:t>
+      </w:r>
+    </w:p>
+    <w:p>
+      <w:pPr>
+        <w:rPr>
+          <w:sz w:val="24"/>
+          <w:szCs w:val="24"/>
+        </w:rPr>
+      </w:pPr>
+      <w:r>
+        <w:rPr>
+          <w:sz w:val="24"/>
+          <w:szCs w:val="24"/>
+        </w:rPr>
+        <w:t>Código RGB Blanco: (255, 255, 255)</w:t>
+      </w:r>
+    </w:p>
+    <w:p>
+      <w:pPr>
+        <w:rPr>
+          <w:sz w:val="24"/>
+          <w:szCs w:val="24"/>
+        </w:rPr>
+      </w:pPr>
+      <w:r>
+        <w:rPr>
+          <w:sz w:val="24"/>
+          <w:szCs w:val="24"/>
+        </w:rPr>
+        <w:t>Código RGB Negro: (1, 1, 1)</w:t>
+      </w:r>
+    </w:p>
+    <w:p>
+      <w:pPr>
+        <w:jc w:val="both"/>
+        <w:rPr>
+          <w:sz w:val="24"/>
+          <w:szCs w:val="24"/>
+        </w:rPr>
+      </w:pPr>
+      <w:bookmarkStart w:id="0" w:name="_GoBack"/>
+      <w:bookmarkEnd w:id="0"/>
     </w:p>
     <w:p>
       <w:pPr>
@@ -863,7 +1272,7 @@
       </w:pPr>
     </w:p>
     <w:sectPr>
-      <w:footerReference w:type="default" r:id="rId10"/>
+      <w:footerReference w:type="default" r:id="rId12"/>
       <w:pgSz w:w="11906" w:h="16838"/>
       <w:pgMar w:top="1417" w:right="1701" w:bottom="1417" w:left="1701" w:header="708" w:footer="708" w:gutter="0"/>
       <w:cols w:space="708"/>
@@ -946,7 +1355,7 @@
         <w:color w:val="2E74B5" w:themeColor="accent1" w:themeShade="BF"/>
         <w:sz w:val="32"/>
       </w:rPr>
-      <w:t>1</w:t>
+      <w:t>5</w:t>
     </w:r>
     <w:r>
       <w:rPr>
@@ -988,6 +1397,103 @@
     </w:p>
   </w:footnote>
 </w:footnotes>
+</file>
+
+<file path=word/numbering.xml><?xml version="1.0" encoding="utf-8"?>
+<w:numbering xmlns:wpc="http://schemas.microsoft.com/office/word/2010/wordprocessingCanvas" xmlns:mc="http://schemas.openxmlformats.org/markup-compatibility/2006" xmlns:o="urn:schemas-microsoft-com:office:office" xmlns:r="http://schemas.openxmlformats.org/officeDocument/2006/relationships" xmlns:m="http://schemas.openxmlformats.org/officeDocument/2006/math" xmlns:v="urn:schemas-microsoft-com:vml" xmlns:wp14="http://schemas.microsoft.com/office/word/2010/wordprocessingDrawing" xmlns:wp="http://schemas.openxmlformats.org/drawingml/2006/wordprocessingDrawing" xmlns:w10="urn:schemas-microsoft-com:office:word" xmlns:w="http://schemas.openxmlformats.org/wordprocessingml/2006/main" xmlns:w14="http://schemas.microsoft.com/office/word/2010/wordml" xmlns:w15="http://schemas.microsoft.com/office/word/2012/wordml" xmlns:wpg="http://schemas.microsoft.com/office/word/2010/wordprocessingGroup" xmlns:wpi="http://schemas.microsoft.com/office/word/2010/wordprocessingInk" xmlns:wne="http://schemas.microsoft.com/office/word/2006/wordml" xmlns:wps="http://schemas.microsoft.com/office/word/2010/wordprocessingShape" mc:Ignorable="w14 w15 wp14">
+  <w:abstractNum w:abstractNumId="0" w15:restartNumberingAfterBreak="0">
+    <w:nsid w:val="5E3B4588"/>
+    <w:multiLevelType w:val="hybridMultilevel"/>
+    <w:tmpl w:val="4D08B8CC"/>
+    <w:lvl w:ilvl="0" w:tplc="0C0A000F">
+      <w:start w:val="1"/>
+      <w:numFmt w:val="decimal"/>
+      <w:lvlText w:val="%1."/>
+      <w:lvlJc w:val="left"/>
+      <w:pPr>
+        <w:ind w:left="720" w:hanging="360"/>
+      </w:pPr>
+      <w:rPr>
+        <w:rFonts w:hint="default"/>
+      </w:rPr>
+    </w:lvl>
+    <w:lvl w:ilvl="1" w:tplc="0C0A0019" w:tentative="1">
+      <w:start w:val="1"/>
+      <w:numFmt w:val="lowerLetter"/>
+      <w:lvlText w:val="%2."/>
+      <w:lvlJc w:val="left"/>
+      <w:pPr>
+        <w:ind w:left="1440" w:hanging="360"/>
+      </w:pPr>
+    </w:lvl>
+    <w:lvl w:ilvl="2" w:tplc="0C0A001B" w:tentative="1">
+      <w:start w:val="1"/>
+      <w:numFmt w:val="lowerRoman"/>
+      <w:lvlText w:val="%3."/>
+      <w:lvlJc w:val="right"/>
+      <w:pPr>
+        <w:ind w:left="2160" w:hanging="180"/>
+      </w:pPr>
+    </w:lvl>
+    <w:lvl w:ilvl="3" w:tplc="0C0A000F" w:tentative="1">
+      <w:start w:val="1"/>
+      <w:numFmt w:val="decimal"/>
+      <w:lvlText w:val="%4."/>
+      <w:lvlJc w:val="left"/>
+      <w:pPr>
+        <w:ind w:left="2880" w:hanging="360"/>
+      </w:pPr>
+    </w:lvl>
+    <w:lvl w:ilvl="4" w:tplc="0C0A0019" w:tentative="1">
+      <w:start w:val="1"/>
+      <w:numFmt w:val="lowerLetter"/>
+      <w:lvlText w:val="%5."/>
+      <w:lvlJc w:val="left"/>
+      <w:pPr>
+        <w:ind w:left="3600" w:hanging="360"/>
+      </w:pPr>
+    </w:lvl>
+    <w:lvl w:ilvl="5" w:tplc="0C0A001B" w:tentative="1">
+      <w:start w:val="1"/>
+      <w:numFmt w:val="lowerRoman"/>
+      <w:lvlText w:val="%6."/>
+      <w:lvlJc w:val="right"/>
+      <w:pPr>
+        <w:ind w:left="4320" w:hanging="180"/>
+      </w:pPr>
+    </w:lvl>
+    <w:lvl w:ilvl="6" w:tplc="0C0A000F" w:tentative="1">
+      <w:start w:val="1"/>
+      <w:numFmt w:val="decimal"/>
+      <w:lvlText w:val="%7."/>
+      <w:lvlJc w:val="left"/>
+      <w:pPr>
+        <w:ind w:left="5040" w:hanging="360"/>
+      </w:pPr>
+    </w:lvl>
+    <w:lvl w:ilvl="7" w:tplc="0C0A0019" w:tentative="1">
+      <w:start w:val="1"/>
+      <w:numFmt w:val="lowerLetter"/>
+      <w:lvlText w:val="%8."/>
+      <w:lvlJc w:val="left"/>
+      <w:pPr>
+        <w:ind w:left="5760" w:hanging="360"/>
+      </w:pPr>
+    </w:lvl>
+    <w:lvl w:ilvl="8" w:tplc="0C0A001B" w:tentative="1">
+      <w:start w:val="1"/>
+      <w:numFmt w:val="lowerRoman"/>
+      <w:lvlText w:val="%9."/>
+      <w:lvlJc w:val="right"/>
+      <w:pPr>
+        <w:ind w:left="6480" w:hanging="180"/>
+      </w:pPr>
+    </w:lvl>
+  </w:abstractNum>
+  <w:num w:numId="1">
+    <w:abstractNumId w:val="0"/>
+  </w:num>
+</w:numbering>
 </file>
 
 <file path=word/styles.xml><?xml version="1.0" encoding="utf-8"?>
@@ -1455,6 +1961,17 @@
     <w:uiPriority w:val="99"/>
     <w:rsid w:val="008222DC"/>
   </w:style>
+  <w:style w:type="paragraph" w:styleId="Prrafodelista">
+    <w:name w:val="List Paragraph"/>
+    <w:basedOn w:val="Normal"/>
+    <w:uiPriority w:val="34"/>
+    <w:qFormat/>
+    <w:rsid w:val="00F32CA0"/>
+    <w:pPr>
+      <w:ind w:left="720"/>
+      <w:contextualSpacing/>
+    </w:pPr>
+  </w:style>
 </w:styles>
 </file>
 

</xml_diff>